<commit_message>
Upd doc, added UML diagram
</commit_message>
<xml_diff>
--- a/0_Design Patterns/assignment_1/Strategy pattern - Mark Ehrhart & Johri van Eerd.docx
+++ b/0_Design Patterns/assignment_1/Strategy pattern - Mark Ehrhart & Johri van Eerd.docx
@@ -4,515 +4,113 @@
   <w:body>
     <w:p>
       <w:pPr>
-        <w:pStyle w:val="Titel"/>
-      </w:pPr>
-      <w:proofErr w:type="spellStart"/>
-      <w:r>
-        <w:t>Assignment</w:t>
-      </w:r>
-      <w:proofErr w:type="spellEnd"/>
+        <w:pStyle w:val="Title"/>
+      </w:pPr>
+      <w:r>
+        <w:t>Assignment 1 : Strategy pattern</w:t>
+      </w:r>
+    </w:p>
+    <w:p>
+      <w:pPr>
+        <w:pStyle w:val="Subtitle"/>
+      </w:pPr>
+      <w:r>
+        <w:t>Mark Ehrhart</w:t>
+      </w:r>
+      <w:r>
+        <w:br/>
+        <w:t>Johri van Eerd</w:t>
+      </w:r>
+    </w:p>
+    <w:p>
+      <w:pPr>
+        <w:pStyle w:val="Heading1"/>
+      </w:pPr>
+      <w:r>
+        <w:t>Wat is de opdracht:</w:t>
+      </w:r>
+    </w:p>
+    <w:p>
+      <w:r>
+        <w:t>In de opdracht passen we het Strategy pattern toe op een probleem. Het probleem is dat een operating system uit verschillende zoek algoritmes wilt kunnen kiezen voor het opzoeken van data.</w:t>
+      </w:r>
+    </w:p>
+    <w:p>
+      <w:r>
+        <w:t xml:space="preserve">Om het probleem en opdracht te simuleren hebben we in C# een command line interface programma geschreven. In de </w:t>
+      </w:r>
+      <w:r>
+        <w:t>CLI</w:t>
+      </w:r>
+      <w:r>
+        <w:t xml:space="preserve"> kan de g</w:t>
+      </w:r>
+      <w:r>
+        <w:t xml:space="preserve">ebruiker uit verschillende zoekalgoritmes kiezen: </w:t>
+      </w:r>
+      <w:r>
+        <w:t xml:space="preserve">Shortest </w:t>
+      </w:r>
+      <w:r>
+        <w:t xml:space="preserve">Seek Time First, Circular-scan en </w:t>
+      </w:r>
+      <w:r>
+        <w:t xml:space="preserve">First Come First Serve. </w:t>
+      </w:r>
+      <w:r>
+        <w:t>De</w:t>
+      </w:r>
+      <w:r>
+        <w:t xml:space="preserve"> gebruiker kan ook diverse zoek</w:t>
+      </w:r>
+      <w:r>
+        <w:t xml:space="preserve">acties invoeren en </w:t>
+      </w:r>
+      <w:r>
+        <w:t>uit laten voeren</w:t>
+      </w:r>
+      <w:r>
+        <w:t xml:space="preserve">. </w:t>
+      </w:r>
+    </w:p>
+    <w:p>
+      <w:pPr>
+        <w:pStyle w:val="Heading1"/>
+      </w:pPr>
+      <w:r>
+        <w:t>Je eigen implementatie:</w:t>
+      </w:r>
       <w:r>
         <w:t xml:space="preserve"> </w:t>
       </w:r>
-      <w:proofErr w:type="gramStart"/>
-      <w:r>
-        <w:t>1 :</w:t>
-      </w:r>
-      <w:proofErr w:type="gramEnd"/>
-      <w:r>
-        <w:t xml:space="preserve"> </w:t>
-      </w:r>
-      <w:proofErr w:type="spellStart"/>
-      <w:r>
-        <w:t>Strategy</w:t>
-      </w:r>
-      <w:proofErr w:type="spellEnd"/>
-      <w:r>
-        <w:t xml:space="preserve"> </w:t>
-      </w:r>
-      <w:proofErr w:type="spellStart"/>
-      <w:r>
-        <w:t>pattern</w:t>
-      </w:r>
-      <w:proofErr w:type="spellEnd"/>
-    </w:p>
-    <w:p>
-      <w:pPr>
-        <w:pStyle w:val="Ondertitel"/>
-      </w:pPr>
-      <w:r>
-        <w:t>Mark Ehrhart</w:t>
-      </w:r>
-      <w:r>
-        <w:br/>
-      </w:r>
-      <w:proofErr w:type="spellStart"/>
-      <w:r>
-        <w:t>Johri</w:t>
-      </w:r>
-      <w:proofErr w:type="spellEnd"/>
-      <w:r>
-        <w:t xml:space="preserve"> van </w:t>
-      </w:r>
-      <w:proofErr w:type="spellStart"/>
-      <w:r>
-        <w:t>Eerd</w:t>
-      </w:r>
-      <w:proofErr w:type="spellEnd"/>
-    </w:p>
-    <w:p>
-      <w:pPr>
-        <w:pStyle w:val="Kop1"/>
-      </w:pPr>
-      <w:r>
-        <w:t>Wat is de opdracht:</w:t>
-      </w:r>
-    </w:p>
-    <w:p>
-      <w:r>
-        <w:t xml:space="preserve">In de opdracht passen we het </w:t>
-      </w:r>
-      <w:proofErr w:type="spellStart"/>
-      <w:r>
-        <w:t>Strategy</w:t>
-      </w:r>
-      <w:proofErr w:type="spellEnd"/>
-      <w:r>
-        <w:t xml:space="preserve"> </w:t>
-      </w:r>
-      <w:proofErr w:type="spellStart"/>
-      <w:r>
-        <w:t>pattern</w:t>
-      </w:r>
-      <w:proofErr w:type="spellEnd"/>
-      <w:r>
-        <w:t xml:space="preserve"> toe op een probleem. Het probleem is dat een operating system uit verschillende zoek algoritmes wilt kunnen kiezen voor het opzoeken van data.</w:t>
-      </w:r>
-    </w:p>
-    <w:p>
-      <w:r>
-        <w:t xml:space="preserve">Om het probleem en opdracht te simuleren hebben we in C# een </w:t>
-      </w:r>
-      <w:proofErr w:type="spellStart"/>
-      <w:r>
-        <w:t>command</w:t>
-      </w:r>
-      <w:proofErr w:type="spellEnd"/>
-      <w:r>
-        <w:t xml:space="preserve"> line interface programma geschreven. In de GUI kan de gebruiker uit verschillende zoek algoritmes kiezen, </w:t>
-      </w:r>
-      <w:proofErr w:type="spellStart"/>
-      <w:r>
-        <w:t>Shortest</w:t>
-      </w:r>
-      <w:proofErr w:type="spellEnd"/>
-      <w:r>
-        <w:t xml:space="preserve"> </w:t>
-      </w:r>
-      <w:proofErr w:type="spellStart"/>
-      <w:r>
-        <w:t>Seek</w:t>
-      </w:r>
-      <w:proofErr w:type="spellEnd"/>
-      <w:r>
-        <w:t xml:space="preserve"> Time First, </w:t>
-      </w:r>
-      <w:proofErr w:type="spellStart"/>
-      <w:r>
-        <w:t>Circular</w:t>
-      </w:r>
-      <w:proofErr w:type="spellEnd"/>
-      <w:r>
-        <w:t xml:space="preserve">-scan, First </w:t>
-      </w:r>
-      <w:proofErr w:type="spellStart"/>
-      <w:r>
-        <w:t>Come</w:t>
-      </w:r>
-      <w:proofErr w:type="spellEnd"/>
-      <w:r>
-        <w:t xml:space="preserve"> First Serve. </w:t>
-      </w:r>
-      <w:r>
-        <w:t xml:space="preserve">De gebruiker kan ook diverse </w:t>
-      </w:r>
-      <w:proofErr w:type="gramStart"/>
-      <w:r>
-        <w:t>zoek acties</w:t>
-      </w:r>
-      <w:proofErr w:type="gramEnd"/>
-      <w:r>
-        <w:t xml:space="preserve"> invoeren en uitvoeren. </w:t>
-      </w:r>
-    </w:p>
-    <w:p>
-      <w:pPr>
-        <w:pStyle w:val="Kop1"/>
-      </w:pPr>
-      <w:r>
-        <w:t>Je eigen implementatie:</w:t>
-      </w:r>
-    </w:p>
-    <w:p/>
-    <w:p>
-      <w:pPr>
-        <w:pStyle w:val="Kop1"/>
-      </w:pPr>
-      <w:proofErr w:type="spellStart"/>
-      <w:r>
-        <w:t>Discuss</w:t>
-      </w:r>
-      <w:proofErr w:type="spellEnd"/>
-      <w:r>
-        <w:t xml:space="preserve"> </w:t>
-      </w:r>
-      <w:proofErr w:type="spellStart"/>
-      <w:r>
-        <w:t>the</w:t>
-      </w:r>
-      <w:proofErr w:type="spellEnd"/>
-      <w:r>
-        <w:t xml:space="preserve"> 3 “</w:t>
-      </w:r>
-      <w:proofErr w:type="spellStart"/>
-      <w:r>
-        <w:t>problems</w:t>
-      </w:r>
-      <w:proofErr w:type="spellEnd"/>
-      <w:r>
-        <w:t>”:</w:t>
-      </w:r>
-      <w:r>
-        <w:t xml:space="preserve"> </w:t>
-      </w:r>
-    </w:p>
-    <w:p>
-      <w:proofErr w:type="spellStart"/>
+    </w:p>
+    <w:p>
+      <w:pPr>
+        <w:sectPr>
+          <w:pgSz w:w="11906" w:h="16838"/>
+          <w:pgMar w:top="1417" w:right="1417" w:bottom="1417" w:left="1417" w:header="708" w:footer="708" w:gutter="0"/>
+          <w:cols w:space="708"/>
+          <w:docGrid w:linePitch="360"/>
+        </w:sectPr>
+      </w:pPr>
+      <w:r>
+        <w:t>Op de volgende pagina is het handgeschreven UML-diagram voor onze implementatie te vinden. Het Strategy Pattern is terug te vinden in de componenten ContextOS, IStrategy en uiteraard de implementaties van de verschillende strategieën. We hebben ervoor gekozen om de CLI volledige macht over het beheer van de Context te geven,  en het voor de CLI mogelijk te maken om verschillende strategieën toe te wijzen aan de Context.  Er is een extra klasse SearchResult later nog bijgekomen om de resultaten van de zoekacties op een overzichtelijke manier over te kunnen brengen van Strategy naar Context.</w:t>
+      </w:r>
+    </w:p>
+    <w:p>
+      <w:pPr>
+        <w:sectPr>
+          <w:pgSz w:w="16838" w:h="11906" w:orient="landscape"/>
+          <w:pgMar w:top="1417" w:right="1417" w:bottom="1417" w:left="1417" w:header="708" w:footer="708" w:gutter="0"/>
+          <w:cols w:space="708"/>
+          <w:docGrid w:linePitch="360"/>
+        </w:sectPr>
+      </w:pPr>
       <w:r>
         <w:rPr>
-          <w:b/>
+          <w:noProof/>
         </w:rPr>
-        <w:t>R</w:t>
-      </w:r>
-      <w:r>
-        <w:rPr>
-          <w:b/>
-        </w:rPr>
-        <w:t>eusability</w:t>
-      </w:r>
-      <w:proofErr w:type="spellEnd"/>
-      <w:r>
-        <w:rPr>
-          <w:b/>
-        </w:rPr>
-        <w:br/>
-      </w:r>
-      <w:r>
-        <w:t xml:space="preserve">Als basis is het </w:t>
-      </w:r>
-      <w:proofErr w:type="spellStart"/>
-      <w:r>
-        <w:t>pattern</w:t>
-      </w:r>
-      <w:proofErr w:type="spellEnd"/>
-      <w:r>
-        <w:t xml:space="preserve"> zon</w:t>
-      </w:r>
-      <w:r>
-        <w:t>der de “</w:t>
-      </w:r>
-      <w:proofErr w:type="spellStart"/>
-      <w:r>
-        <w:t>c</w:t>
-      </w:r>
-      <w:r>
-        <w:t>ommand</w:t>
-      </w:r>
-      <w:proofErr w:type="spellEnd"/>
-      <w:r>
-        <w:t xml:space="preserve"> line interface</w:t>
-      </w:r>
-      <w:r>
-        <w:t>”</w:t>
-      </w:r>
-      <w:r>
-        <w:t xml:space="preserve"> klas</w:t>
-      </w:r>
-      <w:r>
-        <w:t xml:space="preserve">se eenvoudig opnieuw te gebruiken. Dit heeft wel als voorwaarde dat een vervangende </w:t>
-      </w:r>
-      <w:proofErr w:type="gramStart"/>
-      <w:r>
-        <w:t>user interface</w:t>
-      </w:r>
-      <w:proofErr w:type="gramEnd"/>
-      <w:r>
-        <w:t xml:space="preserve"> voldoende heeft aan de data die vanuit onze </w:t>
-      </w:r>
-      <w:r>
-        <w:t>“c</w:t>
-      </w:r>
-      <w:r>
-        <w:t>ontext</w:t>
-      </w:r>
-      <w:r>
-        <w:t>”</w:t>
-      </w:r>
-      <w:r>
-        <w:t xml:space="preserve"> klasse geleverd wordt. </w:t>
-      </w:r>
-      <w:proofErr w:type="spellStart"/>
-      <w:r>
-        <w:t>Ofdat</w:t>
-      </w:r>
-      <w:proofErr w:type="spellEnd"/>
-      <w:r>
-        <w:t xml:space="preserve"> een vervangend </w:t>
-      </w:r>
-      <w:proofErr w:type="spellStart"/>
-      <w:r>
-        <w:t>strategy</w:t>
-      </w:r>
-      <w:proofErr w:type="spellEnd"/>
-      <w:r>
-        <w:t xml:space="preserve"> </w:t>
-      </w:r>
-      <w:proofErr w:type="spellStart"/>
-      <w:r>
-        <w:t>pattern</w:t>
-      </w:r>
-      <w:proofErr w:type="spellEnd"/>
-      <w:r>
-        <w:t xml:space="preserve"> data in hetzelfde formaat aan kan leveren. </w:t>
-      </w:r>
-    </w:p>
-    <w:p>
-      <w:proofErr w:type="spellStart"/>
-      <w:r>
-        <w:rPr>
-          <w:b/>
-        </w:rPr>
-        <w:t>E</w:t>
-      </w:r>
-      <w:r>
-        <w:rPr>
-          <w:b/>
-        </w:rPr>
-        <w:t>xtensibility</w:t>
-      </w:r>
-      <w:proofErr w:type="spellEnd"/>
-    </w:p>
-    <w:p>
-      <w:r>
-        <w:t xml:space="preserve">Na onze eerste implementatie met twee </w:t>
-      </w:r>
-      <w:proofErr w:type="spellStart"/>
-      <w:r>
-        <w:t>patterns</w:t>
-      </w:r>
-      <w:proofErr w:type="spellEnd"/>
-      <w:r>
-        <w:t xml:space="preserve"> nog een </w:t>
-      </w:r>
-      <w:proofErr w:type="spellStart"/>
-      <w:r>
-        <w:t>pattern</w:t>
-      </w:r>
-      <w:proofErr w:type="spellEnd"/>
-      <w:r>
-        <w:t xml:space="preserve"> eenvoudig kunnen toevoegen. Er bestaan geen harde afhankelijkheden zodat alles wat aan </w:t>
-      </w:r>
-      <w:proofErr w:type="spellStart"/>
-      <w:r>
-        <w:t>IStrategy</w:t>
-      </w:r>
-      <w:proofErr w:type="spellEnd"/>
-      <w:r>
-        <w:t xml:space="preserve"> voldoet door de CLI aan context toegekend kan worden.</w:t>
-      </w:r>
-      <w:r>
-        <w:t xml:space="preserve"> Dan is het alleen een kwestie van het algoritme implementeren en zorgen dat de nieuw strategie aan onze output voorschriften voldoet.</w:t>
-      </w:r>
-    </w:p>
-    <w:p>
-      <w:r>
-        <w:t xml:space="preserve">Voor het toevoegen van een nieuwe strategie hoeven geen </w:t>
-      </w:r>
-      <w:proofErr w:type="spellStart"/>
-      <w:r>
-        <w:t>klasses</w:t>
-      </w:r>
-      <w:proofErr w:type="spellEnd"/>
-      <w:r>
-        <w:t xml:space="preserve"> uit het </w:t>
-      </w:r>
-      <w:proofErr w:type="spellStart"/>
-      <w:r>
-        <w:t>pattern</w:t>
-      </w:r>
-      <w:proofErr w:type="spellEnd"/>
-      <w:r>
-        <w:t xml:space="preserve"> aan gepast te worden hiermee voldoet onze implementatie aan het Open/Closed </w:t>
-      </w:r>
-      <w:proofErr w:type="spellStart"/>
-      <w:r>
-        <w:t>Principle</w:t>
-      </w:r>
-      <w:proofErr w:type="spellEnd"/>
-      <w:r>
-        <w:t>.</w:t>
-      </w:r>
-    </w:p>
-    <w:p>
-      <w:pPr>
-        <w:rPr>
-          <w:b/>
-        </w:rPr>
-      </w:pPr>
-      <w:proofErr w:type="spellStart"/>
-      <w:r>
-        <w:rPr>
-          <w:b/>
-        </w:rPr>
-        <w:t>M</w:t>
-      </w:r>
-      <w:r>
-        <w:rPr>
-          <w:b/>
-        </w:rPr>
-        <w:t>aintainability</w:t>
-      </w:r>
-      <w:proofErr w:type="spellEnd"/>
-    </w:p>
-    <w:p>
-      <w:pPr>
-        <w:rPr>
-          <w:b/>
-        </w:rPr>
-      </w:pPr>
-      <w:r>
-        <w:t xml:space="preserve">Elke </w:t>
-      </w:r>
-      <w:proofErr w:type="spellStart"/>
-      <w:r>
-        <w:t>strategy</w:t>
-      </w:r>
-      <w:proofErr w:type="spellEnd"/>
-      <w:r>
-        <w:t xml:space="preserve"> is individueel aan te passen van elkaar, hierdoor hebben wijzigingen in een </w:t>
-      </w:r>
-      <w:proofErr w:type="spellStart"/>
-      <w:r>
-        <w:t>pattern</w:t>
-      </w:r>
-      <w:proofErr w:type="spellEnd"/>
-      <w:r>
-        <w:t xml:space="preserve"> geen gevolg of invloed op een andere </w:t>
-      </w:r>
-      <w:proofErr w:type="spellStart"/>
-      <w:r>
-        <w:t>strategy</w:t>
-      </w:r>
-      <w:proofErr w:type="spellEnd"/>
-      <w:r>
-        <w:t xml:space="preserve">. </w:t>
-      </w:r>
-      <w:r>
-        <w:t xml:space="preserve">Omdat we, zoals voorgeschreven voor het </w:t>
-      </w:r>
-      <w:proofErr w:type="spellStart"/>
-      <w:r>
-        <w:t>strategy</w:t>
-      </w:r>
-      <w:proofErr w:type="spellEnd"/>
-      <w:r>
-        <w:t xml:space="preserve"> </w:t>
-      </w:r>
-      <w:proofErr w:type="spellStart"/>
-      <w:r>
-        <w:t>pattern</w:t>
-      </w:r>
-      <w:proofErr w:type="spellEnd"/>
-      <w:r>
-        <w:t xml:space="preserve">, gebruik gemaakt hebben van aggregaties in plaats van </w:t>
-      </w:r>
-      <w:proofErr w:type="spellStart"/>
-      <w:r>
-        <w:t>inheritance</w:t>
-      </w:r>
-      <w:proofErr w:type="spellEnd"/>
-      <w:r>
-        <w:t xml:space="preserve"> van </w:t>
-      </w:r>
-      <w:proofErr w:type="spellStart"/>
-      <w:r>
-        <w:t>klasses</w:t>
-      </w:r>
-      <w:proofErr w:type="spellEnd"/>
-      <w:r>
-        <w:t xml:space="preserve">, kan elk stukje gedrag aangepast worden zonder dat </w:t>
-      </w:r>
-      <w:proofErr w:type="spellStart"/>
-      <w:r>
-        <w:t>klasses</w:t>
-      </w:r>
-      <w:proofErr w:type="spellEnd"/>
-      <w:r>
-        <w:t xml:space="preserve"> die gebruik maken van het gedrag </w:t>
-      </w:r>
-      <w:proofErr w:type="gramStart"/>
-      <w:r>
-        <w:t>kapot gaan</w:t>
-      </w:r>
-      <w:proofErr w:type="gramEnd"/>
-      <w:r>
-        <w:t xml:space="preserve">, en andersom kunnen ook stukken gedrag gewijzigd worden terwijl de </w:t>
-      </w:r>
-      <w:proofErr w:type="spellStart"/>
-      <w:r>
-        <w:t>klasses</w:t>
-      </w:r>
-      <w:proofErr w:type="spellEnd"/>
-      <w:r>
-        <w:t xml:space="preserve"> die daar gebruik van maken daardoor onaangeroerd blijven.</w:t>
-      </w:r>
-      <w:bookmarkStart w:id="0" w:name="_GoBack"/>
-      <w:bookmarkEnd w:id="0"/>
-    </w:p>
-    <w:p/>
-    <w:p>
-      <w:pPr>
-        <w:pStyle w:val="Kop1"/>
-      </w:pPr>
-      <w:r>
-        <w:t>Tests die je hebt gedaan:</w:t>
-      </w:r>
-    </w:p>
-    <w:p>
-      <w:r>
-        <w:t>Voor elk zoek algoritme dat we hebben geïmplementeerd hebben we een demo optie in het programma gemaakt. Voor elk zoek algoritme hieronder een screenshot van het resultaat.</w:t>
-      </w:r>
-      <w:r>
-        <w:br/>
-        <w:t xml:space="preserve">Onze data bestaande uit 100 indexen zijn ieder gevuld met een </w:t>
-      </w:r>
-      <w:r>
-        <w:rPr>
-          <w:b/>
-        </w:rPr>
-        <w:t>int</w:t>
-      </w:r>
-      <w:r>
-        <w:t xml:space="preserve"> van (index*2) zo is makkelijk te verifiëren of ons zoek resultaat ook daadwerkelijk klopt. </w:t>
-      </w:r>
-    </w:p>
-    <w:p>
-      <w:r>
-        <w:lastRenderedPageBreak/>
-        <w:t>Application start:</w:t>
-      </w:r>
-    </w:p>
-    <w:p>
+      </w:r>
       <w:r>
         <w:pict>
           <v:shapetype id="_x0000_t75" coordsize="21600,21600" o:spt="75" o:preferrelative="t" path="m@4@5l@4@11@9@11@9@5xe" filled="f" stroked="f">
@@ -534,77 +132,340 @@
             <v:path o:extrusionok="f" gradientshapeok="t" o:connecttype="rect"/>
             <o:lock v:ext="edit" aspectratio="t"/>
           </v:shapetype>
-          <v:shape id="_x0000_i1025" type="#_x0000_t75" style="width:235.8pt;height:138.6pt">
-            <v:imagedata r:id="rId5" o:title="Application start"/>
+          <v:shape id="_x0000_s1030" type="#_x0000_t75" style="width:699.4pt;height:474.75pt;mso-left-percent:-10001;mso-top-percent:-10001;mso-position-horizontal:absolute;mso-position-horizontal-relative:char;mso-position-vertical:absolute;mso-position-vertical-relative:line;mso-left-percent:-10001;mso-top-percent:-10001">
+            <v:imagedata r:id="rId6" o:title="UML"/>
+            <w10:wrap type="none"/>
+            <w10:anchorlock/>
           </v:shape>
         </w:pict>
       </w:r>
     </w:p>
     <w:p>
-      <w:r>
-        <w:t xml:space="preserve">First </w:t>
-      </w:r>
-      <w:proofErr w:type="spellStart"/>
-      <w:r>
-        <w:t>Come</w:t>
-      </w:r>
-      <w:proofErr w:type="spellEnd"/>
-      <w:r>
-        <w:t xml:space="preserve"> First Serve</w:t>
+      <w:pPr>
+        <w:pStyle w:val="Heading1"/>
+      </w:pPr>
+      <w:r>
+        <w:lastRenderedPageBreak/>
+        <w:t xml:space="preserve">Discuss the 3 “problems”: </w:t>
+      </w:r>
+    </w:p>
+    <w:p>
+      <w:r>
+        <w:rPr>
+          <w:b/>
+        </w:rPr>
+        <w:t>R</w:t>
+      </w:r>
+      <w:r>
+        <w:rPr>
+          <w:b/>
+        </w:rPr>
+        <w:t>eusability</w:t>
+      </w:r>
+      <w:r>
+        <w:rPr>
+          <w:b/>
+        </w:rPr>
+        <w:br/>
+      </w:r>
+      <w:r>
+        <w:t>Als basis is het</w:t>
+      </w:r>
+      <w:r>
+        <w:t xml:space="preserve"> strategy</w:t>
+      </w:r>
+      <w:r>
+        <w:t xml:space="preserve"> pattern zon</w:t>
+      </w:r>
+      <w:r>
+        <w:t xml:space="preserve">der de </w:t>
+      </w:r>
+      <w:r>
+        <w:t xml:space="preserve">CLI </w:t>
+      </w:r>
+      <w:r>
+        <w:t>klas</w:t>
+      </w:r>
+      <w:r>
+        <w:t xml:space="preserve">se eenvoudig opnieuw te gebruiken. Dit heeft wel als voorwaarde dat een vervangende user interface voldoende heeft aan de data die vanuit onze </w:t>
+      </w:r>
+      <w:r>
+        <w:t xml:space="preserve">Context </w:t>
+      </w:r>
+      <w:r>
+        <w:t>klasse geleverd wordt,</w:t>
+      </w:r>
+      <w:r>
+        <w:t xml:space="preserve"> </w:t>
+      </w:r>
+      <w:r>
+        <w:t>of dat</w:t>
+      </w:r>
+      <w:r>
+        <w:t xml:space="preserve"> een vervangend strategy pattern data in hetzelfde formaat aan kan leveren.</w:t>
+      </w:r>
+    </w:p>
+    <w:p>
+      <w:r>
+        <w:t xml:space="preserve">Ook kan onze Context oneindig gebruik blijven maken van een Strategy, omdat het opnieuw toekennen van een Strategy buiten het beheer van de Context ligt. </w:t>
+      </w:r>
+      <w:r>
+        <w:t xml:space="preserve"> </w:t>
+      </w:r>
+    </w:p>
+    <w:p>
+      <w:r>
+        <w:rPr>
+          <w:b/>
+        </w:rPr>
+        <w:t>E</w:t>
+      </w:r>
+      <w:r>
+        <w:rPr>
+          <w:b/>
+        </w:rPr>
+        <w:t>xtensibility</w:t>
+      </w:r>
+    </w:p>
+    <w:p>
+      <w:r>
+        <w:t xml:space="preserve">Na onze eerste implementatie met twee patterns </w:t>
+      </w:r>
+      <w:r>
+        <w:t xml:space="preserve">hebben we </w:t>
+      </w:r>
+      <w:r>
+        <w:t xml:space="preserve">nog een </w:t>
+      </w:r>
+      <w:r>
+        <w:t>Strategy</w:t>
+      </w:r>
+      <w:r>
+        <w:t xml:space="preserve"> eenvoudig kunnen toevoegen. Er bestaan geen harde afhankelijkheden zodat alles wat aan IStrategy voldoet door de CLI aan </w:t>
+      </w:r>
+      <w:r>
+        <w:t>Context</w:t>
+      </w:r>
+      <w:r>
+        <w:t xml:space="preserve"> toegekend kan worden.</w:t>
+      </w:r>
+      <w:r>
+        <w:t xml:space="preserve"> </w:t>
+      </w:r>
+      <w:r>
+        <w:t>Vanaf d</w:t>
+      </w:r>
+      <w:r>
+        <w:t>an is het alleen een kwestie van het algoritme implementeren en zorgen dat de nieuw</w:t>
+      </w:r>
+      <w:r>
+        <w:t>e</w:t>
+      </w:r>
+      <w:r>
+        <w:t xml:space="preserve"> </w:t>
+      </w:r>
+      <w:r>
+        <w:t>Strategy</w:t>
+      </w:r>
+      <w:r>
+        <w:t xml:space="preserve"> aan onze output voorschriften voldoet.</w:t>
+      </w:r>
+    </w:p>
+    <w:p>
+      <w:r>
+        <w:t xml:space="preserve">Voor het toevoegen van een nieuwe </w:t>
+      </w:r>
+      <w:r>
+        <w:t>Strategy</w:t>
+      </w:r>
+      <w:r>
+        <w:t xml:space="preserve"> hoeven geen klasses uit het pattern aangepast te worden</w:t>
+      </w:r>
+      <w:r>
+        <w:t>. H</w:t>
+      </w:r>
+      <w:r>
+        <w:t>iermee voldoet onze implementatie aan het Open/Closed Principle.</w:t>
+      </w:r>
+    </w:p>
+    <w:p>
+      <w:pPr>
+        <w:rPr>
+          <w:b/>
+        </w:rPr>
+      </w:pPr>
+      <w:r>
+        <w:rPr>
+          <w:b/>
+        </w:rPr>
+        <w:t>M</w:t>
+      </w:r>
+      <w:r>
+        <w:rPr>
+          <w:b/>
+        </w:rPr>
+        <w:t>aintainability</w:t>
+      </w:r>
+    </w:p>
+    <w:p>
+      <w:r>
+        <w:t xml:space="preserve">Elke </w:t>
+      </w:r>
+      <w:r>
+        <w:t xml:space="preserve">Strategy </w:t>
+      </w:r>
+      <w:r>
+        <w:t xml:space="preserve">is individueel aan te passen van elkaar, hierdoor hebben wijzigingen in een </w:t>
+      </w:r>
+      <w:r>
+        <w:t>Strategy</w:t>
+      </w:r>
+      <w:r>
+        <w:t xml:space="preserve"> geen gevolg of invloed op een andere </w:t>
+      </w:r>
+      <w:r>
+        <w:t>Strategy</w:t>
+      </w:r>
+      <w:r>
+        <w:t>.</w:t>
+      </w:r>
+      <w:r>
+        <w:t xml:space="preserve"> </w:t>
+      </w:r>
+      <w:r>
+        <w:t xml:space="preserve">Omdat we, zoals voorgeschreven voor het </w:t>
+      </w:r>
+      <w:r>
+        <w:t xml:space="preserve">Strategy </w:t>
+      </w:r>
+      <w:r>
+        <w:t>P</w:t>
+      </w:r>
+      <w:r>
+        <w:t>attern, gebruik gemaakt hebben van aggregaties in plaats van inheritance van klasses, kan elk stukje gedrag aangepast worden zonder dat klasses die gebruik maken van het gedrag kapot gaan, en andersom kunnen ook stukken gedrag gewijzigd worden terwijl de klasses die daar gebruik van maken daardoor onaangeroerd blijven.</w:t>
+      </w:r>
+      <w:r>
+        <w:t xml:space="preserve"> </w:t>
+      </w:r>
+    </w:p>
+    <w:p>
+      <w:pPr>
+        <w:pStyle w:val="Heading1"/>
+      </w:pPr>
+      <w:r>
+        <w:t>Tests die je hebt gedaan:</w:t>
+      </w:r>
+    </w:p>
+    <w:p>
+      <w:r>
+        <w:t>Voor elk zoek</w:t>
+      </w:r>
+      <w:r>
+        <w:t xml:space="preserve">algoritme dat we geïmplementeerd </w:t>
+      </w:r>
+      <w:r>
+        <w:t>hebben</w:t>
+      </w:r>
+      <w:r>
+        <w:t>,</w:t>
+      </w:r>
+      <w:r>
+        <w:t xml:space="preserve"> </w:t>
+      </w:r>
+      <w:r>
+        <w:t>hebben we een demo optie in het programma gemaakt. Voor elk zoek algoritme hieronder een screenshot van het resultaat.</w:t>
+      </w:r>
+      <w:r>
+        <w:br/>
+        <w:t xml:space="preserve">Onze data </w:t>
+      </w:r>
+      <w:r>
+        <w:t xml:space="preserve">bestaat uit een lijst van 100 integers, welke </w:t>
+      </w:r>
+      <w:r>
+        <w:t xml:space="preserve">gevuld </w:t>
+      </w:r>
+      <w:r>
+        <w:t xml:space="preserve">zijn met waarde </w:t>
+      </w:r>
+      <w:r>
+        <w:t>(index*2)</w:t>
+      </w:r>
+      <w:r>
+        <w:t xml:space="preserve">. Op deze manier </w:t>
+      </w:r>
+      <w:r>
+        <w:t>is makk</w:t>
+      </w:r>
+      <w:r>
+        <w:t>elijk te verifiëren of het gevonden resultaat</w:t>
+      </w:r>
+      <w:r>
+        <w:t xml:space="preserve"> ook daadwerkelijk klopt. </w:t>
+      </w:r>
+    </w:p>
+    <w:p>
+      <w:r>
+        <w:t>Application start:</w:t>
       </w:r>
     </w:p>
     <w:p>
       <w:r>
         <w:pict>
-          <v:shape id="_x0000_i1028" type="#_x0000_t75" style="width:208.2pt;height:182.4pt">
-            <v:imagedata r:id="rId6" o:title="First Come First Serve"/>
+          <v:shape id="_x0000_i1073" type="#_x0000_t75" style="width:235.5pt;height:138.75pt">
+            <v:imagedata r:id="rId7" o:title="Application start"/>
           </v:shape>
         </w:pict>
       </w:r>
     </w:p>
-    <w:p>
-      <w:proofErr w:type="spellStart"/>
-      <w:r>
-        <w:t>Shortest</w:t>
-      </w:r>
-      <w:proofErr w:type="spellEnd"/>
-      <w:r>
-        <w:t xml:space="preserve"> </w:t>
-      </w:r>
-      <w:proofErr w:type="spellStart"/>
-      <w:r>
-        <w:t>Seek</w:t>
-      </w:r>
-      <w:proofErr w:type="spellEnd"/>
-      <w:r>
-        <w:t xml:space="preserve"> Time First:</w:t>
+    <w:p/>
+    <w:p/>
+    <w:p>
+      <w:r>
+        <w:lastRenderedPageBreak/>
+        <w:t>First Come First Serve</w:t>
       </w:r>
     </w:p>
     <w:p>
       <w:r>
         <w:pict>
-          <v:shape id="_x0000_i1031" type="#_x0000_t75" style="width:277.8pt;height:281.4pt">
-            <v:imagedata r:id="rId7" o:title="Shortest Seek Time First"/>
+          <v:shape id="_x0000_i1074" type="#_x0000_t75" style="width:208.5pt;height:182.25pt">
+            <v:imagedata r:id="rId8" o:title="First Come First Serve"/>
           </v:shape>
         </w:pict>
       </w:r>
     </w:p>
     <w:p>
-      <w:proofErr w:type="spellStart"/>
+      <w:r>
+        <w:t>Shortest Seek Time First:</w:t>
+      </w:r>
+    </w:p>
+    <w:p>
+      <w:r>
+        <w:pict>
+          <v:shape id="_x0000_i1075" type="#_x0000_t75" style="width:364.5pt;height:369.75pt">
+            <v:imagedata r:id="rId9" o:title="Shortest Seek Time First"/>
+          </v:shape>
+        </w:pict>
+      </w:r>
+    </w:p>
+    <w:p/>
+    <w:p/>
+    <w:p/>
+    <w:p/>
+    <w:p>
+      <w:bookmarkStart w:id="0" w:name="_GoBack"/>
+      <w:bookmarkEnd w:id="0"/>
       <w:r>
         <w:lastRenderedPageBreak/>
-        <w:t>Circular</w:t>
-      </w:r>
-      <w:proofErr w:type="spellEnd"/>
-      <w:r>
-        <w:t xml:space="preserve"> scan:</w:t>
+        <w:t>Circular scan:</w:t>
       </w:r>
     </w:p>
     <w:p>
       <w:r>
         <w:pict>
-          <v:shape id="_x0000_i1032" type="#_x0000_t75" style="width:236.4pt;height:158.4pt">
-            <v:imagedata r:id="rId8" o:title="Circular Scan"/>
+          <v:shape id="_x0000_i1076" type="#_x0000_t75" style="width:236.25pt;height:158.25pt">
+            <v:imagedata r:id="rId10" o:title="Circular Scan"/>
           </v:shape>
         </w:pict>
       </w:r>
@@ -1301,15 +1162,15 @@
     <w:lsdException w:name="List Table 6 Colorful Accent 6" w:uiPriority="51"/>
     <w:lsdException w:name="List Table 7 Colorful Accent 6" w:uiPriority="52"/>
   </w:latentStyles>
-  <w:style w:type="paragraph" w:default="1" w:styleId="Standaard">
+  <w:style w:type="paragraph" w:default="1" w:styleId="Normal">
     <w:name w:val="Normal"/>
     <w:qFormat/>
   </w:style>
-  <w:style w:type="paragraph" w:styleId="Kop1">
+  <w:style w:type="paragraph" w:styleId="Heading1">
     <w:name w:val="heading 1"/>
-    <w:basedOn w:val="Standaard"/>
-    <w:next w:val="Standaard"/>
-    <w:link w:val="Kop1Char"/>
+    <w:basedOn w:val="Normal"/>
+    <w:next w:val="Normal"/>
+    <w:link w:val="Heading1Char"/>
     <w:uiPriority w:val="9"/>
     <w:qFormat/>
     <w:rsid w:val="0063223A"/>
@@ -1326,12 +1187,13 @@
       <w:szCs w:val="32"/>
     </w:rPr>
   </w:style>
-  <w:style w:type="character" w:default="1" w:styleId="Standaardalinea-lettertype">
+  <w:style w:type="character" w:default="1" w:styleId="DefaultParagraphFont">
     <w:name w:val="Default Paragraph Font"/>
     <w:uiPriority w:val="1"/>
+    <w:semiHidden/>
     <w:unhideWhenUsed/>
   </w:style>
-  <w:style w:type="table" w:default="1" w:styleId="Standaardtabel">
+  <w:style w:type="table" w:default="1" w:styleId="TableNormal">
     <w:name w:val="Normal Table"/>
     <w:uiPriority w:val="99"/>
     <w:semiHidden/>
@@ -1346,17 +1208,17 @@
       </w:tblCellMar>
     </w:tblPr>
   </w:style>
-  <w:style w:type="numbering" w:default="1" w:styleId="Geenlijst">
+  <w:style w:type="numbering" w:default="1" w:styleId="NoList">
     <w:name w:val="No List"/>
     <w:uiPriority w:val="99"/>
     <w:semiHidden/>
     <w:unhideWhenUsed/>
   </w:style>
-  <w:style w:type="paragraph" w:styleId="Titel">
+  <w:style w:type="paragraph" w:styleId="Title">
     <w:name w:val="Title"/>
-    <w:basedOn w:val="Standaard"/>
-    <w:next w:val="Standaard"/>
-    <w:link w:val="TitelChar"/>
+    <w:basedOn w:val="Normal"/>
+    <w:next w:val="Normal"/>
+    <w:link w:val="TitleChar"/>
     <w:uiPriority w:val="10"/>
     <w:qFormat/>
     <w:rsid w:val="0063223A"/>
@@ -1372,10 +1234,10 @@
       <w:szCs w:val="56"/>
     </w:rPr>
   </w:style>
-  <w:style w:type="character" w:customStyle="1" w:styleId="TitelChar">
-    <w:name w:val="Titel Char"/>
-    <w:basedOn w:val="Standaardalinea-lettertype"/>
-    <w:link w:val="Titel"/>
+  <w:style w:type="character" w:customStyle="1" w:styleId="TitleChar">
+    <w:name w:val="Title Char"/>
+    <w:basedOn w:val="DefaultParagraphFont"/>
+    <w:link w:val="Title"/>
     <w:uiPriority w:val="10"/>
     <w:rsid w:val="0063223A"/>
     <w:rPr>
@@ -1386,11 +1248,11 @@
       <w:szCs w:val="56"/>
     </w:rPr>
   </w:style>
-  <w:style w:type="paragraph" w:styleId="Ondertitel">
+  <w:style w:type="paragraph" w:styleId="Subtitle">
     <w:name w:val="Subtitle"/>
-    <w:basedOn w:val="Standaard"/>
-    <w:next w:val="Standaard"/>
-    <w:link w:val="OndertitelChar"/>
+    <w:basedOn w:val="Normal"/>
+    <w:next w:val="Normal"/>
+    <w:link w:val="SubtitleChar"/>
     <w:uiPriority w:val="11"/>
     <w:qFormat/>
     <w:rsid w:val="0063223A"/>
@@ -1405,10 +1267,10 @@
       <w:spacing w:val="15"/>
     </w:rPr>
   </w:style>
-  <w:style w:type="character" w:customStyle="1" w:styleId="OndertitelChar">
-    <w:name w:val="Ondertitel Char"/>
-    <w:basedOn w:val="Standaardalinea-lettertype"/>
-    <w:link w:val="Ondertitel"/>
+  <w:style w:type="character" w:customStyle="1" w:styleId="SubtitleChar">
+    <w:name w:val="Subtitle Char"/>
+    <w:basedOn w:val="DefaultParagraphFont"/>
+    <w:link w:val="Subtitle"/>
     <w:uiPriority w:val="11"/>
     <w:rsid w:val="0063223A"/>
     <w:rPr>
@@ -1417,10 +1279,10 @@
       <w:spacing w:val="15"/>
     </w:rPr>
   </w:style>
-  <w:style w:type="character" w:customStyle="1" w:styleId="Kop1Char">
-    <w:name w:val="Kop 1 Char"/>
-    <w:basedOn w:val="Standaardalinea-lettertype"/>
-    <w:link w:val="Kop1"/>
+  <w:style w:type="character" w:customStyle="1" w:styleId="Heading1Char">
+    <w:name w:val="Heading 1 Char"/>
+    <w:basedOn w:val="DefaultParagraphFont"/>
+    <w:link w:val="Heading1"/>
     <w:uiPriority w:val="9"/>
     <w:rsid w:val="0063223A"/>
     <w:rPr>
@@ -1692,4 +1554,16 @@
     </a:ext>
   </a:extLst>
 </a:theme>
+</file>
+
+<file path=customXml/item1.xml><?xml version="1.0" encoding="utf-8"?>
+<b:Sources xmlns:b="http://schemas.openxmlformats.org/officeDocument/2006/bibliography" xmlns="http://schemas.openxmlformats.org/officeDocument/2006/bibliography" SelectedStyle="\APASixthEditionOfficeOnline.xsl" StyleName="APA" Version="6"/>
+</file>
+
+<file path=customXml/itemProps1.xml><?xml version="1.0" encoding="utf-8"?>
+<ds:datastoreItem xmlns:ds="http://schemas.openxmlformats.org/officeDocument/2006/customXml" ds:itemID="{F4BD9C66-8A8A-4DB6-B9F2-25DC4C11C5D1}">
+  <ds:schemaRefs>
+    <ds:schemaRef ds:uri="http://schemas.openxmlformats.org/officeDocument/2006/bibliography"/>
+  </ds:schemaRefs>
+</ds:datastoreItem>
 </file>
</xml_diff>